<commit_message>
Switching Word to Text file
</commit_message>
<xml_diff>
--- a/Module_1_What_is_Code/Lee_Module1_WhatIsCode.docx
+++ b/Module_1_What_is_Code/Lee_Module1_WhatIsCode.docx
@@ -1,6 +1,6 @@
 
 <file path=word/document.xml><?xml version="1.0" encoding="utf-8"?>
-<w:document xmlns:wpc="http://schemas.microsoft.com/office/word/2010/wordprocessingCanvas" xmlns:cx="http://schemas.microsoft.com/office/drawing/2014/chartex" xmlns:cx1="http://schemas.microsoft.com/office/drawing/2015/9/8/chartex" xmlns:cx2="http://schemas.microsoft.com/office/drawing/2015/10/21/chartex" xmlns:cx3="http://schemas.microsoft.com/office/drawing/2016/5/9/chartex" xmlns:cx4="http://schemas.microsoft.com/office/drawing/2016/5/10/chartex" xmlns:cx5="http://schemas.microsoft.com/office/drawing/2016/5/11/chartex" xmlns:cx6="http://schemas.microsoft.com/office/drawing/2016/5/12/chartex" xmlns:cx7="http://schemas.microsoft.com/office/drawing/2016/5/13/chartex" xmlns:cx8="http://schemas.microsoft.com/office/drawing/2016/5/14/chartex" xmlns:mc="http://schemas.openxmlformats.org/markup-compatibility/2006" xmlns:aink="http://schemas.microsoft.com/office/drawing/2016/ink" xmlns:am3d="http://schemas.microsoft.com/office/drawing/2017/model3d" xmlns:o="urn:schemas-microsoft-com:office:office" xmlns:r="http://schemas.openxmlformats.org/officeDocument/2006/relationships" xmlns:m="http://schemas.openxmlformats.org/officeDocument/2006/math" xmlns:v="urn:schemas-microsoft-com:vml" xmlns:wp14="http://schemas.microsoft.com/office/word/2010/wordprocessingDrawing" xmlns:wp="http://schemas.openxmlformats.org/drawingml/2006/wordprocessingDrawing" xmlns:w10="urn:schemas-microsoft-com:office:word" xmlns:w="http://schemas.openxmlformats.org/wordprocessingml/2006/main" xmlns:w14="http://schemas.microsoft.com/office/word/2010/wordml" xmlns:w15="http://schemas.microsoft.com/office/word/2012/wordml" xmlns:w16cex="http://schemas.microsoft.com/office/word/2018/wordml/cex" xmlns:w16cid="http://schemas.microsoft.com/office/word/2016/wordml/cid" xmlns:w16="http://schemas.microsoft.com/office/word/2018/wordml" xmlns:w16se="http://schemas.microsoft.com/office/word/2015/wordml/symex" xmlns:wpg="http://schemas.microsoft.com/office/word/2010/wordprocessingGroup" xmlns:wpi="http://schemas.microsoft.com/office/word/2010/wordprocessingInk" xmlns:wne="http://schemas.microsoft.com/office/word/2006/wordml" xmlns:wps="http://schemas.microsoft.com/office/word/2010/wordprocessingShape" mc:Ignorable="w14 w15 w16se w16cid w16 w16cex wp14">
+<w:document xmlns:wpc="http://schemas.microsoft.com/office/word/2010/wordprocessingCanvas" xmlns:cx="http://schemas.microsoft.com/office/drawing/2014/chartex" xmlns:cx1="http://schemas.microsoft.com/office/drawing/2015/9/8/chartex" xmlns:cx2="http://schemas.microsoft.com/office/drawing/2015/10/21/chartex" xmlns:cx3="http://schemas.microsoft.com/office/drawing/2016/5/9/chartex" xmlns:cx4="http://schemas.microsoft.com/office/drawing/2016/5/10/chartex" xmlns:cx5="http://schemas.microsoft.com/office/drawing/2016/5/11/chartex" xmlns:cx6="http://schemas.microsoft.com/office/drawing/2016/5/12/chartex" xmlns:cx7="http://schemas.microsoft.com/office/drawing/2016/5/13/chartex" xmlns:cx8="http://schemas.microsoft.com/office/drawing/2016/5/14/chartex" xmlns:mc="http://schemas.openxmlformats.org/markup-compatibility/2006" xmlns:aink="http://schemas.microsoft.com/office/drawing/2016/ink" xmlns:am3d="http://schemas.microsoft.com/office/drawing/2017/model3d" xmlns:o="urn:schemas-microsoft-com:office:office" xmlns:r="http://schemas.openxmlformats.org/officeDocument/2006/relationships" xmlns:m="http://schemas.openxmlformats.org/officeDocument/2006/math" xmlns:v="urn:schemas-microsoft-com:vml" xmlns:wp14="http://schemas.microsoft.com/office/word/2010/wordprocessingDrawing" xmlns:wp="http://schemas.openxmlformats.org/drawingml/2006/wordprocessingDrawing" xmlns:w10="urn:schemas-microsoft-com:office:word" xmlns:w="http://schemas.openxmlformats.org/wordprocessingml/2006/main" xmlns:w14="http://schemas.microsoft.com/office/word/2010/wordml" xmlns:w15="http://schemas.microsoft.com/office/word/2012/wordml" xmlns:w16cex="http://schemas.microsoft.com/office/word/2018/wordml/cex" xmlns:w16cid="http://schemas.microsoft.com/office/word/2016/wordml/cid" xmlns:w16="http://schemas.microsoft.com/office/word/2018/wordml" xmlns:w16sdtdh="http://schemas.microsoft.com/office/word/2020/wordml/sdtdatahash" xmlns:w16se="http://schemas.microsoft.com/office/word/2015/wordml/symex" xmlns:wpg="http://schemas.microsoft.com/office/word/2010/wordprocessingGroup" xmlns:wpi="http://schemas.microsoft.com/office/word/2010/wordprocessingInk" xmlns:wne="http://schemas.microsoft.com/office/word/2006/wordml" xmlns:wps="http://schemas.microsoft.com/office/word/2010/wordprocessingShape" mc:Ignorable="w14 w15 w16se w16cid w16 w16cex w16sdtdh wp14">
   <w:body>
     <w:p>
       <w:pPr>
@@ -45,15 +45,7 @@
         <w:t>so that the computer knows you want a single letter.</w:t>
       </w:r>
       <w:r>
-        <w:t xml:space="preserve"> Once that letter is pressed the computer looks to </w:t>
-      </w:r>
-      <w:proofErr w:type="gramStart"/>
-      <w:r>
-        <w:t>it’s</w:t>
-      </w:r>
-      <w:proofErr w:type="gramEnd"/>
-      <w:r>
-        <w:t xml:space="preserve"> memory</w:t>
+        <w:t xml:space="preserve"> Once that letter is pressed the computer looks to it’s memory</w:t>
       </w:r>
       <w:r>
         <w:t xml:space="preserve"> to grab the image of the letter that was pressed. Once the letter is found then it is displayed </w:t>
@@ -95,11 +87,9 @@
       <w:r>
         <w:t xml:space="preserve"> This input and output </w:t>
       </w:r>
-      <w:proofErr w:type="gramStart"/>
-      <w:r>
-        <w:t>creates</w:t>
-      </w:r>
-      <w:proofErr w:type="gramEnd"/>
+      <w:r>
+        <w:t>create</w:t>
+      </w:r>
       <w:r>
         <w:t xml:space="preserve"> an experience for the user which </w:t>
       </w:r>
@@ -136,6 +126,16 @@
     </w:p>
     <w:p>
       <w:pPr>
+        <w:tabs>
+          <w:tab w:val="left" w:pos="1899"/>
+        </w:tabs>
+      </w:pPr>
+      <w:r>
+        <w:t>Software products are “infinitely reproducible nothings” because they are replaceable by better and sometimes cheaper products. Like for example when net scape came out with their browser that they wanted people to subscribe to while Microsoft came out with internet explorer and gave it out for free.</w:t>
+      </w:r>
+    </w:p>
+    <w:p>
+      <w:pPr>
         <w:pStyle w:val="ListParagraph"/>
         <w:numPr>
           <w:ilvl w:val="0"/>
@@ -154,6 +154,16 @@
     </w:p>
     <w:p>
       <w:pPr>
+        <w:tabs>
+          <w:tab w:val="left" w:pos="1899"/>
+        </w:tabs>
+      </w:pPr>
+      <w:r>
+        <w:t>Code or instructions are imputed into the compiler and software is ran to chance the code in machine language which the computer can now understand.</w:t>
+      </w:r>
+    </w:p>
+    <w:p>
+      <w:pPr>
         <w:pStyle w:val="ListParagraph"/>
         <w:numPr>
           <w:ilvl w:val="0"/>
@@ -191,6 +201,9 @@
       <w:r>
         <w:t>to solve their complex problems.</w:t>
       </w:r>
+      <w:r>
+        <w:t xml:space="preserve"> Good algorithms get names.</w:t>
+      </w:r>
     </w:p>
     <w:p>
       <w:pPr>
@@ -212,6 +225,16 @@
     </w:p>
     <w:p>
       <w:pPr>
+        <w:tabs>
+          <w:tab w:val="left" w:pos="1899"/>
+        </w:tabs>
+      </w:pPr>
+      <w:r>
+        <w:t>The dry principle is also known as not repeating yourself. In code when a variable is named and used that should be it but sometimes, we repeat ourselves in code again and again. We want to avoid that, and we call that the dry principle.</w:t>
+      </w:r>
+    </w:p>
+    <w:p>
+      <w:pPr>
         <w:pStyle w:val="ListParagraph"/>
         <w:numPr>
           <w:ilvl w:val="0"/>
@@ -238,7 +261,10 @@
         <w:t>way to structure a software program in</w:t>
       </w:r>
       <w:r>
-        <w:t>to simple code that can be called upon when needed.</w:t>
+        <w:t>to simple code that can be called upon when needed</w:t>
+      </w:r>
+      <w:r>
+        <w:t xml:space="preserve"> time and time again. This is useful to prevent repetitiveness in code.</w:t>
       </w:r>
     </w:p>
     <w:p>
@@ -258,6 +284,19 @@
     </w:p>
     <w:p>
       <w:pPr>
+        <w:tabs>
+          <w:tab w:val="left" w:pos="1899"/>
+        </w:tabs>
+      </w:pPr>
+      <w:r>
+        <w:t xml:space="preserve">Data in computer science is the quantities, characters, or symbols on which operations are performed by the computer. </w:t>
+      </w:r>
+      <w:r>
+        <w:t>Data relates to code by treating the code in a programming language as the data handled by a running program. So, code and data are somewhat interchangeable.</w:t>
+      </w:r>
+    </w:p>
+    <w:p>
+      <w:pPr>
         <w:pStyle w:val="ListParagraph"/>
         <w:numPr>
           <w:ilvl w:val="0"/>
@@ -273,6 +312,24 @@
     </w:p>
     <w:p>
       <w:pPr>
+        <w:tabs>
+          <w:tab w:val="left" w:pos="1899"/>
+        </w:tabs>
+      </w:pPr>
+      <w:r>
+        <w:t xml:space="preserve">A framework is like a structure that one can follow to accomplish a task. For </w:t>
+      </w:r>
+      <w:proofErr w:type="gramStart"/>
+      <w:r>
+        <w:t>example</w:t>
+      </w:r>
+      <w:proofErr w:type="gramEnd"/>
+      <w:r>
+        <w:t xml:space="preserve"> Django is a frame work for python which can be used to help you make a website.</w:t>
+      </w:r>
+    </w:p>
+    <w:p>
+      <w:pPr>
         <w:pStyle w:val="ListParagraph"/>
         <w:numPr>
           <w:ilvl w:val="0"/>
@@ -288,6 +345,44 @@
     </w:p>
     <w:p>
       <w:pPr>
+        <w:tabs>
+          <w:tab w:val="left" w:pos="1899"/>
+        </w:tabs>
+      </w:pPr>
+      <w:r>
+        <w:lastRenderedPageBreak/>
+        <w:t xml:space="preserve">Debugging is both the process of finding errors in your code as well as the figuring out problems that could occur in the future with your code. For </w:t>
+      </w:r>
+      <w:r>
+        <w:t>example,</w:t>
+      </w:r>
+      <w:r>
+        <w:t xml:space="preserve"> </w:t>
+      </w:r>
+      <w:r>
+        <w:t>let’s</w:t>
+      </w:r>
+      <w:r>
+        <w:t xml:space="preserve"> say that you write a code that returns the square of a </w:t>
+      </w:r>
+      <w:r>
+        <w:t>number,</w:t>
+      </w:r>
+      <w:r>
+        <w:t xml:space="preserve"> so you type in the number 3 for example and the code gives you back 9. However, </w:t>
+      </w:r>
+      <w:r>
+        <w:t>let’s</w:t>
+      </w:r>
+      <w:r>
+        <w:t xml:space="preserve"> consider the </w:t>
+      </w:r>
+      <w:r>
+        <w:t>situation when we type in 4.25 and the computer returns 16 instead of the true square answer, this is a problem we will figure out in debugging.</w:t>
+      </w:r>
+    </w:p>
+    <w:p>
+      <w:pPr>
         <w:pStyle w:val="ListParagraph"/>
         <w:numPr>
           <w:ilvl w:val="0"/>
@@ -299,6 +394,16 @@
       </w:pPr>
       <w:r>
         <w:t>Why do you want to learn how to code?</w:t>
+      </w:r>
+    </w:p>
+    <w:p>
+      <w:pPr>
+        <w:tabs>
+          <w:tab w:val="left" w:pos="1899"/>
+        </w:tabs>
+      </w:pPr>
+      <w:r>
+        <w:t xml:space="preserve">I want to learn how to code so that I can analyze data better and help my future employers to make better decisions. </w:t>
       </w:r>
     </w:p>
     <w:sectPr>
@@ -312,7 +417,7 @@
 </file>
 
 <file path=word/numbering.xml><?xml version="1.0" encoding="utf-8"?>
-<w:numbering xmlns:wpc="http://schemas.microsoft.com/office/word/2010/wordprocessingCanvas" xmlns:cx="http://schemas.microsoft.com/office/drawing/2014/chartex" xmlns:cx1="http://schemas.microsoft.com/office/drawing/2015/9/8/chartex" xmlns:cx2="http://schemas.microsoft.com/office/drawing/2015/10/21/chartex" xmlns:cx3="http://schemas.microsoft.com/office/drawing/2016/5/9/chartex" xmlns:cx4="http://schemas.microsoft.com/office/drawing/2016/5/10/chartex" xmlns:cx5="http://schemas.microsoft.com/office/drawing/2016/5/11/chartex" xmlns:cx6="http://schemas.microsoft.com/office/drawing/2016/5/12/chartex" xmlns:cx7="http://schemas.microsoft.com/office/drawing/2016/5/13/chartex" xmlns:cx8="http://schemas.microsoft.com/office/drawing/2016/5/14/chartex" xmlns:mc="http://schemas.openxmlformats.org/markup-compatibility/2006" xmlns:aink="http://schemas.microsoft.com/office/drawing/2016/ink" xmlns:am3d="http://schemas.microsoft.com/office/drawing/2017/model3d" xmlns:o="urn:schemas-microsoft-com:office:office" xmlns:r="http://schemas.openxmlformats.org/officeDocument/2006/relationships" xmlns:m="http://schemas.openxmlformats.org/officeDocument/2006/math" xmlns:v="urn:schemas-microsoft-com:vml" xmlns:wp14="http://schemas.microsoft.com/office/word/2010/wordprocessingDrawing" xmlns:wp="http://schemas.openxmlformats.org/drawingml/2006/wordprocessingDrawing" xmlns:w10="urn:schemas-microsoft-com:office:word" xmlns:w="http://schemas.openxmlformats.org/wordprocessingml/2006/main" xmlns:w14="http://schemas.microsoft.com/office/word/2010/wordml" xmlns:w15="http://schemas.microsoft.com/office/word/2012/wordml" xmlns:w16cex="http://schemas.microsoft.com/office/word/2018/wordml/cex" xmlns:w16cid="http://schemas.microsoft.com/office/word/2016/wordml/cid" xmlns:w16="http://schemas.microsoft.com/office/word/2018/wordml" xmlns:w16se="http://schemas.microsoft.com/office/word/2015/wordml/symex" xmlns:wpg="http://schemas.microsoft.com/office/word/2010/wordprocessingGroup" xmlns:wpi="http://schemas.microsoft.com/office/word/2010/wordprocessingInk" xmlns:wne="http://schemas.microsoft.com/office/word/2006/wordml" xmlns:wps="http://schemas.microsoft.com/office/word/2010/wordprocessingShape" mc:Ignorable="w14 w15 w16se w16cid w16 w16cex wp14">
+<w:numbering xmlns:wpc="http://schemas.microsoft.com/office/word/2010/wordprocessingCanvas" xmlns:cx="http://schemas.microsoft.com/office/drawing/2014/chartex" xmlns:cx1="http://schemas.microsoft.com/office/drawing/2015/9/8/chartex" xmlns:cx2="http://schemas.microsoft.com/office/drawing/2015/10/21/chartex" xmlns:cx3="http://schemas.microsoft.com/office/drawing/2016/5/9/chartex" xmlns:cx4="http://schemas.microsoft.com/office/drawing/2016/5/10/chartex" xmlns:cx5="http://schemas.microsoft.com/office/drawing/2016/5/11/chartex" xmlns:cx6="http://schemas.microsoft.com/office/drawing/2016/5/12/chartex" xmlns:cx7="http://schemas.microsoft.com/office/drawing/2016/5/13/chartex" xmlns:cx8="http://schemas.microsoft.com/office/drawing/2016/5/14/chartex" xmlns:mc="http://schemas.openxmlformats.org/markup-compatibility/2006" xmlns:aink="http://schemas.microsoft.com/office/drawing/2016/ink" xmlns:am3d="http://schemas.microsoft.com/office/drawing/2017/model3d" xmlns:o="urn:schemas-microsoft-com:office:office" xmlns:r="http://schemas.openxmlformats.org/officeDocument/2006/relationships" xmlns:m="http://schemas.openxmlformats.org/officeDocument/2006/math" xmlns:v="urn:schemas-microsoft-com:vml" xmlns:wp14="http://schemas.microsoft.com/office/word/2010/wordprocessingDrawing" xmlns:wp="http://schemas.openxmlformats.org/drawingml/2006/wordprocessingDrawing" xmlns:w10="urn:schemas-microsoft-com:office:word" xmlns:w="http://schemas.openxmlformats.org/wordprocessingml/2006/main" xmlns:w14="http://schemas.microsoft.com/office/word/2010/wordml" xmlns:w15="http://schemas.microsoft.com/office/word/2012/wordml" xmlns:w16cex="http://schemas.microsoft.com/office/word/2018/wordml/cex" xmlns:w16cid="http://schemas.microsoft.com/office/word/2016/wordml/cid" xmlns:w16="http://schemas.microsoft.com/office/word/2018/wordml" xmlns:w16sdtdh="http://schemas.microsoft.com/office/word/2020/wordml/sdtdatahash" xmlns:w16se="http://schemas.microsoft.com/office/word/2015/wordml/symex" xmlns:wpg="http://schemas.microsoft.com/office/word/2010/wordprocessingGroup" xmlns:wpi="http://schemas.microsoft.com/office/word/2010/wordprocessingInk" xmlns:wne="http://schemas.microsoft.com/office/word/2006/wordml" xmlns:wps="http://schemas.microsoft.com/office/word/2010/wordprocessingShape" mc:Ignorable="w14 w15 w16se w16cid w16 w16cex w16sdtdh wp14">
   <w:abstractNum w:abstractNumId="0" w15:restartNumberingAfterBreak="0">
     <w:nsid w:val="6F183F0D"/>
     <w:multiLevelType w:val="hybridMultilevel"/>
@@ -409,7 +514,7 @@
 </file>
 
 <file path=word/styles.xml><?xml version="1.0" encoding="utf-8"?>
-<w:styles xmlns:mc="http://schemas.openxmlformats.org/markup-compatibility/2006" xmlns:r="http://schemas.openxmlformats.org/officeDocument/2006/relationships" xmlns:w="http://schemas.openxmlformats.org/wordprocessingml/2006/main" xmlns:w14="http://schemas.microsoft.com/office/word/2010/wordml" xmlns:w15="http://schemas.microsoft.com/office/word/2012/wordml" xmlns:w16cex="http://schemas.microsoft.com/office/word/2018/wordml/cex" xmlns:w16cid="http://schemas.microsoft.com/office/word/2016/wordml/cid" xmlns:w16="http://schemas.microsoft.com/office/word/2018/wordml" xmlns:w16se="http://schemas.microsoft.com/office/word/2015/wordml/symex" mc:Ignorable="w14 w15 w16se w16cid w16 w16cex">
+<w:styles xmlns:mc="http://schemas.openxmlformats.org/markup-compatibility/2006" xmlns:r="http://schemas.openxmlformats.org/officeDocument/2006/relationships" xmlns:w="http://schemas.openxmlformats.org/wordprocessingml/2006/main" xmlns:w14="http://schemas.microsoft.com/office/word/2010/wordml" xmlns:w15="http://schemas.microsoft.com/office/word/2012/wordml" xmlns:w16cex="http://schemas.microsoft.com/office/word/2018/wordml/cex" xmlns:w16cid="http://schemas.microsoft.com/office/word/2016/wordml/cid" xmlns:w16="http://schemas.microsoft.com/office/word/2018/wordml" xmlns:w16sdtdh="http://schemas.microsoft.com/office/word/2020/wordml/sdtdatahash" xmlns:w16se="http://schemas.microsoft.com/office/word/2015/wordml/symex" mc:Ignorable="w14 w15 w16se w16cid w16 w16cex w16sdtdh">
   <w:docDefaults>
     <w:rPrDefault>
       <w:rPr>

</xml_diff>